<commit_message>
added correct ideation file
</commit_message>
<xml_diff>
--- a/TEAM Pixel_Pioneers.docx
+++ b/TEAM Pixel_Pioneers.docx
@@ -4,62 +4,279 @@
   <w:body>
     <w:p>
       <w:pPr>
-        <w:pStyle w:val="NormalWeb"/>
         <w:shd w:val="clear" w:color="auto" w:fill="2B2B2B"/>
-        <w:spacing w:before="120" w:beforeAutospacing="0" w:after="0" w:afterAutospacing="0"/>
-        <w:rPr>
-          <w:rFonts w:ascii="Segoe UI" w:hAnsi="Segoe UI" w:cs="Segoe UI"/>
-          <w:color w:val="FFFFFF"/>
-          <w:sz w:val="21"/>
-          <w:szCs w:val="21"/>
+        <w:spacing w:after="0" w:line="240" w:lineRule="auto"/>
+        <w:rPr>
+          <w:rFonts w:ascii="Segoe UI" w:eastAsia="Times New Roman" w:hAnsi="Segoe UI" w:cs="Segoe UI"/>
+          <w:color w:val="FFFFFF"/>
+          <w:kern w:val="0"/>
+          <w:sz w:val="21"/>
+          <w:szCs w:val="21"/>
+          <w:lang w:eastAsia="en-IN"/>
+          <w14:ligatures w14:val="none"/>
         </w:rPr>
       </w:pPr>
       <w:r>
         <w:rPr>
-          <w:rStyle w:val="Strong"/>
-          <w:rFonts w:ascii="Segoe UI" w:hAnsi="Segoe UI" w:cs="Segoe UI"/>
-          <w:color w:val="FFFFFF"/>
-          <w:sz w:val="21"/>
-          <w:szCs w:val="21"/>
-        </w:rPr>
-        <w:t xml:space="preserve">TEAM </w:t>
+          <w:rFonts w:ascii="Segoe UI" w:eastAsia="Times New Roman" w:hAnsi="Segoe UI" w:cs="Segoe UI"/>
+          <w:b/>
+          <w:bCs/>
+          <w:color w:val="FFFFFF"/>
+          <w:kern w:val="0"/>
+          <w:sz w:val="21"/>
+          <w:szCs w:val="21"/>
+          <w:lang w:eastAsia="en-IN"/>
+          <w14:ligatures w14:val="none"/>
+        </w:rPr>
+        <w:t>Team Pixel_Pioneers</w:t>
       </w:r>
-      <w:proofErr w:type="spellStart"/>
-      <w:r>
-        <w:rPr>
-          <w:rStyle w:val="Strong"/>
-          <w:rFonts w:ascii="Segoe UI" w:hAnsi="Segoe UI" w:cs="Segoe UI"/>
-          <w:color w:val="FFFFFF"/>
-          <w:sz w:val="21"/>
-          <w:szCs w:val="21"/>
-        </w:rPr>
-        <w:t>Pixel_Pioneers</w:t>
-      </w:r>
-      <w:proofErr w:type="spellEnd"/>
     </w:p>
     <w:p>
       <w:pPr>
-        <w:pStyle w:val="NormalWeb"/>
         <w:shd w:val="clear" w:color="auto" w:fill="2B2B2B"/>
-        <w:spacing w:before="120" w:beforeAutospacing="0" w:after="0" w:afterAutospacing="0"/>
-        <w:rPr>
-          <w:rFonts w:ascii="Segoe UI" w:hAnsi="Segoe UI" w:cs="Segoe UI"/>
-          <w:color w:val="FFFFFF"/>
-          <w:sz w:val="21"/>
-          <w:szCs w:val="21"/>
+        <w:spacing w:before="120" w:after="0" w:line="240" w:lineRule="auto"/>
+        <w:rPr>
+          <w:rFonts w:ascii="Segoe UI" w:eastAsia="Times New Roman" w:hAnsi="Segoe UI" w:cs="Segoe UI"/>
+          <w:b/>
+          <w:bCs/>
+          <w:color w:val="FFFFFF"/>
+          <w:kern w:val="0"/>
+          <w:sz w:val="21"/>
+          <w:szCs w:val="21"/>
+          <w:lang w:eastAsia="en-IN"/>
+          <w14:ligatures w14:val="none"/>
         </w:rPr>
       </w:pPr>
       <w:r>
         <w:rPr>
-          <w:rFonts w:ascii="Segoe UI" w:hAnsi="Segoe UI" w:cs="Segoe UI"/>
-          <w:color w:val="FFFFFF"/>
-          <w:sz w:val="21"/>
-          <w:szCs w:val="21"/>
-        </w:rPr>
-        <w:t>We offer a waste management solution that presents general data on various types of waste produced worldwide and their processing methods. Users can interact with our platform by inputting the amount of waste they generate daily. Based on extensive research, we provide insights into the environmental impact of recycling 100% of this waste. Additionally, we maintain a record of each user’s waste production history. This encourages users to recycle and offers practical tips on how to do so effectively.</w:t>
+          <w:rFonts w:ascii="Segoe UI" w:eastAsia="Times New Roman" w:hAnsi="Segoe UI" w:cs="Segoe UI"/>
+          <w:b/>
+          <w:bCs/>
+          <w:color w:val="FFFFFF"/>
+          <w:kern w:val="0"/>
+          <w:sz w:val="21"/>
+          <w:szCs w:val="21"/>
+          <w:lang w:eastAsia="en-IN"/>
+          <w14:ligatures w14:val="none"/>
+        </w:rPr>
+        <w:t>Theme : Environmental Sustainability (Waste Management)</w:t>
       </w:r>
     </w:p>
-    <w:p/>
+    <w:p>
+      <w:pPr>
+        <w:shd w:val="clear" w:color="auto" w:fill="2B2B2B"/>
+        <w:spacing w:before="120" w:after="0" w:line="240" w:lineRule="auto"/>
+        <w:rPr>
+          <w:rFonts w:ascii="Segoe UI" w:eastAsia="Times New Roman" w:hAnsi="Segoe UI" w:cs="Segoe UI"/>
+          <w:b/>
+          <w:bCs/>
+          <w:color w:val="FFFFFF"/>
+          <w:kern w:val="0"/>
+          <w:sz w:val="21"/>
+          <w:szCs w:val="21"/>
+          <w:lang w:eastAsia="en-IN"/>
+          <w14:ligatures w14:val="none"/>
+        </w:rPr>
+      </w:pPr>
+    </w:p>
+    <w:p>
+      <w:pPr>
+        <w:shd w:val="clear" w:color="auto" w:fill="2B2B2B"/>
+        <w:spacing w:before="120" w:after="0" w:line="240" w:lineRule="auto"/>
+        <w:rPr>
+          <w:rFonts w:ascii="Segoe UI" w:eastAsia="Times New Roman" w:hAnsi="Segoe UI" w:cs="Segoe UI"/>
+          <w:color w:val="FFFFFF"/>
+          <w:kern w:val="0"/>
+          <w:sz w:val="21"/>
+          <w:szCs w:val="21"/>
+          <w:lang w:eastAsia="en-IN"/>
+          <w14:ligatures w14:val="none"/>
+        </w:rPr>
+      </w:pPr>
+      <w:r>
+        <w:rPr>
+          <w:rFonts w:ascii="Segoe UI" w:eastAsia="Times New Roman" w:hAnsi="Segoe UI" w:cs="Segoe UI"/>
+          <w:b/>
+          <w:bCs/>
+          <w:color w:val="FFFFFF"/>
+          <w:kern w:val="0"/>
+          <w:sz w:val="21"/>
+          <w:szCs w:val="21"/>
+          <w:lang w:eastAsia="en-IN"/>
+          <w14:ligatures w14:val="none"/>
+        </w:rPr>
+        <w:t>Ideation :</w:t>
+      </w:r>
+    </w:p>
+    <w:p>
+      <w:pPr>
+        <w:numPr>
+          <w:ilvl w:val="0"/>
+          <w:numId w:val="1"/>
+        </w:numPr>
+        <w:shd w:val="clear" w:color="auto" w:fill="2B2B2B"/>
+        <w:spacing w:before="100" w:beforeAutospacing="1" w:after="100" w:afterAutospacing="1" w:line="240" w:lineRule="auto"/>
+        <w:rPr>
+          <w:rFonts w:ascii="Segoe UI" w:eastAsia="Times New Roman" w:hAnsi="Segoe UI" w:cs="Segoe UI"/>
+          <w:color w:val="FFFFFF"/>
+          <w:kern w:val="0"/>
+          <w:sz w:val="21"/>
+          <w:szCs w:val="21"/>
+          <w:lang w:eastAsia="en-IN"/>
+          <w14:ligatures w14:val="none"/>
+        </w:rPr>
+      </w:pPr>
+      <w:r>
+        <w:rPr>
+          <w:rFonts w:ascii="Segoe UI" w:eastAsia="Times New Roman" w:hAnsi="Segoe UI" w:cs="Segoe UI"/>
+          <w:b/>
+          <w:bCs/>
+          <w:color w:val="FFFFFF"/>
+          <w:kern w:val="0"/>
+          <w:sz w:val="21"/>
+          <w:szCs w:val="21"/>
+          <w:lang w:eastAsia="en-IN"/>
+          <w14:ligatures w14:val="none"/>
+        </w:rPr>
+        <w:t>Global Waste Production Overview</w:t>
+      </w:r>
+      <w:r>
+        <w:rPr>
+          <w:rFonts w:ascii="Segoe UI" w:eastAsia="Times New Roman" w:hAnsi="Segoe UI" w:cs="Segoe UI"/>
+          <w:color w:val="FFFFFF"/>
+          <w:kern w:val="0"/>
+          <w:sz w:val="21"/>
+          <w:szCs w:val="21"/>
+          <w:lang w:eastAsia="en-IN"/>
+          <w14:ligatures w14:val="none"/>
+        </w:rPr>
+        <w:t>: An informative summary of the various types of waste generated worldwide on a daily basis and the significant impact recycling can have on our planet.</w:t>
+      </w:r>
+    </w:p>
+    <w:p>
+      <w:pPr>
+        <w:numPr>
+          <w:ilvl w:val="0"/>
+          <w:numId w:val="1"/>
+        </w:numPr>
+        <w:shd w:val="clear" w:color="auto" w:fill="2B2B2B"/>
+        <w:spacing w:before="100" w:beforeAutospacing="1" w:after="100" w:afterAutospacing="1" w:line="240" w:lineRule="auto"/>
+        <w:rPr>
+          <w:rFonts w:ascii="Segoe UI" w:eastAsia="Times New Roman" w:hAnsi="Segoe UI" w:cs="Segoe UI"/>
+          <w:color w:val="FFFFFF"/>
+          <w:kern w:val="0"/>
+          <w:sz w:val="21"/>
+          <w:szCs w:val="21"/>
+          <w:lang w:eastAsia="en-IN"/>
+          <w14:ligatures w14:val="none"/>
+        </w:rPr>
+      </w:pPr>
+      <w:r>
+        <w:rPr>
+          <w:rFonts w:ascii="Segoe UI" w:eastAsia="Times New Roman" w:hAnsi="Segoe UI" w:cs="Segoe UI"/>
+          <w:b/>
+          <w:bCs/>
+          <w:color w:val="FFFFFF"/>
+          <w:kern w:val="0"/>
+          <w:sz w:val="21"/>
+          <w:szCs w:val="21"/>
+          <w:lang w:eastAsia="en-IN"/>
+          <w14:ligatures w14:val="none"/>
+        </w:rPr>
+        <w:t>Waste Bank Locator</w:t>
+      </w:r>
+      <w:r>
+        <w:rPr>
+          <w:rFonts w:ascii="Segoe UI" w:eastAsia="Times New Roman" w:hAnsi="Segoe UI" w:cs="Segoe UI"/>
+          <w:color w:val="FFFFFF"/>
+          <w:kern w:val="0"/>
+          <w:sz w:val="21"/>
+          <w:szCs w:val="21"/>
+          <w:lang w:eastAsia="en-IN"/>
+          <w14:ligatures w14:val="none"/>
+        </w:rPr>
+        <w:t>: A navigational tool that directs users to the nearest waste disposal facilities for responsible waste management.</w:t>
+      </w:r>
+    </w:p>
+    <w:p>
+      <w:pPr>
+        <w:numPr>
+          <w:ilvl w:val="0"/>
+          <w:numId w:val="1"/>
+        </w:numPr>
+        <w:shd w:val="clear" w:color="auto" w:fill="2B2B2B"/>
+        <w:spacing w:before="100" w:beforeAutospacing="1" w:after="100" w:afterAutospacing="1" w:line="240" w:lineRule="auto"/>
+        <w:rPr>
+          <w:rFonts w:ascii="Segoe UI" w:eastAsia="Times New Roman" w:hAnsi="Segoe UI" w:cs="Segoe UI"/>
+          <w:color w:val="FFFFFF"/>
+          <w:kern w:val="0"/>
+          <w:sz w:val="21"/>
+          <w:szCs w:val="21"/>
+          <w:lang w:eastAsia="en-IN"/>
+          <w14:ligatures w14:val="none"/>
+        </w:rPr>
+      </w:pPr>
+      <w:r>
+        <w:rPr>
+          <w:rFonts w:ascii="Segoe UI" w:eastAsia="Times New Roman" w:hAnsi="Segoe UI" w:cs="Segoe UI"/>
+          <w:b/>
+          <w:bCs/>
+          <w:color w:val="FFFFFF"/>
+          <w:kern w:val="0"/>
+          <w:sz w:val="21"/>
+          <w:szCs w:val="21"/>
+          <w:lang w:eastAsia="en-IN"/>
+          <w14:ligatures w14:val="none"/>
+        </w:rPr>
+        <w:t>User Dashboard</w:t>
+      </w:r>
+      <w:r>
+        <w:rPr>
+          <w:rFonts w:ascii="Segoe UI" w:eastAsia="Times New Roman" w:hAnsi="Segoe UI" w:cs="Segoe UI"/>
+          <w:color w:val="FFFFFF"/>
+          <w:kern w:val="0"/>
+          <w:sz w:val="21"/>
+          <w:szCs w:val="21"/>
+          <w:lang w:eastAsia="en-IN"/>
+          <w14:ligatures w14:val="none"/>
+        </w:rPr>
+        <w:t>: A personalized interface where users can input their daily waste output. The platform will analyze this data to generate a report highlighting the potential positive effects of recycling their waste. Additionally, the dashboard will keep a historical log of the user’s waste production and offer customized recycling advice, thereby motivating continued recycling endeavors.</w:t>
+      </w:r>
+    </w:p>
+    <w:p>
+      <w:pPr>
+        <w:shd w:val="clear" w:color="auto" w:fill="2B2B2B"/>
+        <w:spacing w:before="120" w:after="0" w:line="240" w:lineRule="auto"/>
+        <w:rPr>
+          <w:rFonts w:ascii="Segoe UI" w:eastAsia="Times New Roman" w:hAnsi="Segoe UI" w:cs="Segoe UI"/>
+          <w:color w:val="FFFFFF"/>
+          <w:kern w:val="0"/>
+          <w:sz w:val="21"/>
+          <w:szCs w:val="21"/>
+          <w:lang w:eastAsia="en-IN"/>
+          <w14:ligatures w14:val="none"/>
+        </w:rPr>
+      </w:pPr>
+      <w:r>
+        <w:rPr>
+          <w:rFonts w:ascii="Segoe UI" w:eastAsia="Times New Roman" w:hAnsi="Segoe UI" w:cs="Segoe UI"/>
+          <w:color w:val="FFFFFF"/>
+          <w:kern w:val="0"/>
+          <w:sz w:val="21"/>
+          <w:szCs w:val="21"/>
+          <w:lang w:eastAsia="en-IN"/>
+          <w14:ligatures w14:val="none"/>
+        </w:rPr>
+        <w:t xml:space="preserve">By integrating these features, we aim to cultivate a proactive approach to waste management and recycling, empowering users to make a meaningful difference in environmental conservation. </w:t>
+      </w:r>
+    </w:p>
+    <w:p>
+      <w:pPr>
+        <w:rPr>
+          <w:lang w:val="en-US"/>
+        </w:rPr>
+      </w:pPr>
+    </w:p>
     <w:sectPr>
       <w:pgSz w:w="11906" w:h="16838"/>
       <w:pgMar w:top="1440" w:right="1440" w:bottom="1440" w:left="1440" w:header="708" w:footer="708" w:gutter="0"/>
@@ -68,6 +285,163 @@
     </w:sectPr>
   </w:body>
 </w:document>
+</file>
+
+<file path=word/numbering.xml><?xml version="1.0" encoding="utf-8"?>
+<w:numbering xmlns:wpc="http://schemas.microsoft.com/office/word/2010/wordprocessingCanvas" xmlns:cx="http://schemas.microsoft.com/office/drawing/2014/chartex" xmlns:cx1="http://schemas.microsoft.com/office/drawing/2015/9/8/chartex" xmlns:cx2="http://schemas.microsoft.com/office/drawing/2015/10/21/chartex" xmlns:cx3="http://schemas.microsoft.com/office/drawing/2016/5/9/chartex" xmlns:cx4="http://schemas.microsoft.com/office/drawing/2016/5/10/chartex" xmlns:cx5="http://schemas.microsoft.com/office/drawing/2016/5/11/chartex" xmlns:cx6="http://schemas.microsoft.com/office/drawing/2016/5/12/chartex" xmlns:cx7="http://schemas.microsoft.com/office/drawing/2016/5/13/chartex" xmlns:cx8="http://schemas.microsoft.com/office/drawing/2016/5/14/chartex" xmlns:mc="http://schemas.openxmlformats.org/markup-compatibility/2006" xmlns:aink="http://schemas.microsoft.com/office/drawing/2016/ink" xmlns:am3d="http://schemas.microsoft.com/office/drawing/2017/model3d" xmlns:o="urn:schemas-microsoft-com:office:office" xmlns:oel="http://schemas.microsoft.com/office/2019/extlst" xmlns:r="http://schemas.openxmlformats.org/officeDocument/2006/relationships" xmlns:m="http://schemas.openxmlformats.org/officeDocument/2006/math" xmlns:v="urn:schemas-microsoft-com:vml" xmlns:wp14="http://schemas.microsoft.com/office/word/2010/wordprocessingDrawing" xmlns:wp="http://schemas.openxmlformats.org/drawingml/2006/wordprocessingDrawing" xmlns:w10="urn:schemas-microsoft-com:office:word" xmlns:w="http://schemas.openxmlformats.org/wordprocessingml/2006/main" xmlns:w14="http://schemas.microsoft.com/office/word/2010/wordml" xmlns:w15="http://schemas.microsoft.com/office/word/2012/wordml" xmlns:w16cex="http://schemas.microsoft.com/office/word/2018/wordml/cex" xmlns:w16cid="http://schemas.microsoft.com/office/word/2016/wordml/cid" xmlns:w16="http://schemas.microsoft.com/office/word/2018/wordml" xmlns:w16sdtdh="http://schemas.microsoft.com/office/word/2020/wordml/sdtdatahash" xmlns:w16se="http://schemas.microsoft.com/office/word/2015/wordml/symex" xmlns:wpg="http://schemas.microsoft.com/office/word/2010/wordprocessingGroup" xmlns:wpi="http://schemas.microsoft.com/office/word/2010/wordprocessingInk" xmlns:wne="http://schemas.microsoft.com/office/word/2006/wordml" xmlns:wps="http://schemas.microsoft.com/office/word/2010/wordprocessingShape" mc:Ignorable="w14 w15 w16se w16cid w16 w16cex w16sdtdh wp14">
+  <w:abstractNum w:abstractNumId="0" w15:restartNumberingAfterBreak="0">
+    <w:nsid w:val="366E505C"/>
+    <w:multiLevelType w:val="multilevel"/>
+    <w:tmpl w:val="29A27BFE"/>
+    <w:lvl w:ilvl="0">
+      <w:start w:val="1"/>
+      <w:numFmt w:val="bullet"/>
+      <w:lvlText w:val=""/>
+      <w:lvlJc w:val="left"/>
+      <w:pPr>
+        <w:tabs>
+          <w:tab w:val="num" w:pos="720"/>
+        </w:tabs>
+        <w:ind w:left="720" w:hanging="360"/>
+      </w:pPr>
+      <w:rPr>
+        <w:rFonts w:ascii="Symbol" w:hAnsi="Symbol" w:hint="default"/>
+        <w:sz w:val="20"/>
+      </w:rPr>
+    </w:lvl>
+    <w:lvl w:ilvl="1" w:tentative="1">
+      <w:start w:val="1"/>
+      <w:numFmt w:val="bullet"/>
+      <w:lvlText w:val="o"/>
+      <w:lvlJc w:val="left"/>
+      <w:pPr>
+        <w:tabs>
+          <w:tab w:val="num" w:pos="1440"/>
+        </w:tabs>
+        <w:ind w:left="1440" w:hanging="360"/>
+      </w:pPr>
+      <w:rPr>
+        <w:rFonts w:ascii="Courier New" w:hAnsi="Courier New" w:hint="default"/>
+        <w:sz w:val="20"/>
+      </w:rPr>
+    </w:lvl>
+    <w:lvl w:ilvl="2" w:tentative="1">
+      <w:start w:val="1"/>
+      <w:numFmt w:val="bullet"/>
+      <w:lvlText w:val=""/>
+      <w:lvlJc w:val="left"/>
+      <w:pPr>
+        <w:tabs>
+          <w:tab w:val="num" w:pos="2160"/>
+        </w:tabs>
+        <w:ind w:left="2160" w:hanging="360"/>
+      </w:pPr>
+      <w:rPr>
+        <w:rFonts w:ascii="Wingdings" w:hAnsi="Wingdings" w:hint="default"/>
+        <w:sz w:val="20"/>
+      </w:rPr>
+    </w:lvl>
+    <w:lvl w:ilvl="3" w:tentative="1">
+      <w:start w:val="1"/>
+      <w:numFmt w:val="bullet"/>
+      <w:lvlText w:val=""/>
+      <w:lvlJc w:val="left"/>
+      <w:pPr>
+        <w:tabs>
+          <w:tab w:val="num" w:pos="2880"/>
+        </w:tabs>
+        <w:ind w:left="2880" w:hanging="360"/>
+      </w:pPr>
+      <w:rPr>
+        <w:rFonts w:ascii="Wingdings" w:hAnsi="Wingdings" w:hint="default"/>
+        <w:sz w:val="20"/>
+      </w:rPr>
+    </w:lvl>
+    <w:lvl w:ilvl="4" w:tentative="1">
+      <w:start w:val="1"/>
+      <w:numFmt w:val="bullet"/>
+      <w:lvlText w:val=""/>
+      <w:lvlJc w:val="left"/>
+      <w:pPr>
+        <w:tabs>
+          <w:tab w:val="num" w:pos="3600"/>
+        </w:tabs>
+        <w:ind w:left="3600" w:hanging="360"/>
+      </w:pPr>
+      <w:rPr>
+        <w:rFonts w:ascii="Wingdings" w:hAnsi="Wingdings" w:hint="default"/>
+        <w:sz w:val="20"/>
+      </w:rPr>
+    </w:lvl>
+    <w:lvl w:ilvl="5" w:tentative="1">
+      <w:start w:val="1"/>
+      <w:numFmt w:val="bullet"/>
+      <w:lvlText w:val=""/>
+      <w:lvlJc w:val="left"/>
+      <w:pPr>
+        <w:tabs>
+          <w:tab w:val="num" w:pos="4320"/>
+        </w:tabs>
+        <w:ind w:left="4320" w:hanging="360"/>
+      </w:pPr>
+      <w:rPr>
+        <w:rFonts w:ascii="Wingdings" w:hAnsi="Wingdings" w:hint="default"/>
+        <w:sz w:val="20"/>
+      </w:rPr>
+    </w:lvl>
+    <w:lvl w:ilvl="6" w:tentative="1">
+      <w:start w:val="1"/>
+      <w:numFmt w:val="bullet"/>
+      <w:lvlText w:val=""/>
+      <w:lvlJc w:val="left"/>
+      <w:pPr>
+        <w:tabs>
+          <w:tab w:val="num" w:pos="5040"/>
+        </w:tabs>
+        <w:ind w:left="5040" w:hanging="360"/>
+      </w:pPr>
+      <w:rPr>
+        <w:rFonts w:ascii="Wingdings" w:hAnsi="Wingdings" w:hint="default"/>
+        <w:sz w:val="20"/>
+      </w:rPr>
+    </w:lvl>
+    <w:lvl w:ilvl="7" w:tentative="1">
+      <w:start w:val="1"/>
+      <w:numFmt w:val="bullet"/>
+      <w:lvlText w:val=""/>
+      <w:lvlJc w:val="left"/>
+      <w:pPr>
+        <w:tabs>
+          <w:tab w:val="num" w:pos="5760"/>
+        </w:tabs>
+        <w:ind w:left="5760" w:hanging="360"/>
+      </w:pPr>
+      <w:rPr>
+        <w:rFonts w:ascii="Wingdings" w:hAnsi="Wingdings" w:hint="default"/>
+        <w:sz w:val="20"/>
+      </w:rPr>
+    </w:lvl>
+    <w:lvl w:ilvl="8" w:tentative="1">
+      <w:start w:val="1"/>
+      <w:numFmt w:val="bullet"/>
+      <w:lvlText w:val=""/>
+      <w:lvlJc w:val="left"/>
+      <w:pPr>
+        <w:tabs>
+          <w:tab w:val="num" w:pos="6480"/>
+        </w:tabs>
+        <w:ind w:left="6480" w:hanging="360"/>
+      </w:pPr>
+      <w:rPr>
+        <w:rFonts w:ascii="Wingdings" w:hAnsi="Wingdings" w:hint="default"/>
+        <w:sz w:val="20"/>
+      </w:rPr>
+    </w:lvl>
+  </w:abstractNum>
+  <w:num w:numId="1" w16cid:durableId="416564165">
+    <w:abstractNumId w:val="0"/>
+  </w:num>
+</w:numbering>
 </file>
 
 <file path=word/styles.xml><?xml version="1.0" encoding="utf-8"?>

</xml_diff>